<commit_message>
updated resume skills on resume
</commit_message>
<xml_diff>
--- a/assets/resume/Doug_Kellermeyer_Resume_2018.docx
+++ b/assets/resume/Doug_Kellermeyer_Resume_2018.docx
@@ -2294,8 +2294,6 @@
         </w:rPr>
         <w:t>CSS</w:t>
       </w:r>
-      <w:bookmarkStart w:id="0" w:name="_GoBack"/>
-      <w:bookmarkEnd w:id="0"/>
     </w:p>
     <w:p>
       <w:pPr>
@@ -2418,7 +2416,7 @@
           <w:sz w:val="17"/>
           <w:szCs w:val="17"/>
         </w:rPr>
-        <w:t>ExpressJS</w:t>
+        <w:t>ReactJS</w:t>
       </w:r>
     </w:p>
     <w:p>
@@ -2439,8 +2437,10 @@
           <w:sz w:val="17"/>
           <w:szCs w:val="17"/>
         </w:rPr>
-        <w:t xml:space="preserve">ReactJS </w:t>
-      </w:r>
+        <w:t>ExpressJS</w:t>
+      </w:r>
+      <w:bookmarkStart w:id="0" w:name="_GoBack"/>
+      <w:bookmarkEnd w:id="0"/>
     </w:p>
     <w:p>
       <w:pPr>

</xml_diff>